<commit_message>
redis cluster and redis session
</commit_message>
<xml_diff>
--- a/13、redis/3.1、spring boot redis注解缓存Cacheable (value) .docx
+++ b/13、redis/3.1、spring boot redis注解缓存Cacheable (value) .docx
@@ -6635,6 +6635,8 @@
         </w:rPr>
         <w:t>/**</w:t>
       </w:r>
+      <w:bookmarkStart w:id="0" w:name="_GoBack"/>
+      <w:bookmarkEnd w:id="0"/>
       <w:r>
         <w:rPr>
           <w:rFonts w:hint="eastAsia"/>
@@ -9211,10 +9213,7 @@
         <w:t>(value="")</w:t>
       </w:r>
     </w:p>
-    <w:p>
-      <w:bookmarkStart w:id="0" w:name="_GoBack"/>
-      <w:bookmarkEnd w:id="0"/>
-    </w:p>
+    <w:p/>
     <w:p/>
     <w:p>
       <w:pPr>
@@ -19876,7 +19875,7 @@
         <w:behaviors>
           <w:behavior w:val="content"/>
         </w:behaviors>
-        <w:guid w:val="{016A0E3C-A9E5-44E0-A1C8-4E67E3595E07}"/>
+        <w:guid w:val="{A69AAED7-2597-4067-9B93-DBB5D9E137DF}"/>
       </w:docPartPr>
       <w:docPartBody>
         <w:p>
@@ -19992,10 +19991,12 @@
     <w:rsid w:val="00030715"/>
     <w:rsid w:val="0011178B"/>
     <w:rsid w:val="00284C2E"/>
+    <w:rsid w:val="00364E37"/>
     <w:rsid w:val="003B4347"/>
     <w:rsid w:val="003C4A07"/>
     <w:rsid w:val="003D2DBC"/>
     <w:rsid w:val="00415EF7"/>
+    <w:rsid w:val="004503C2"/>
     <w:rsid w:val="004D5B2C"/>
     <w:rsid w:val="004F4A3E"/>
     <w:rsid w:val="00564E56"/>
@@ -20010,6 +20011,7 @@
     <w:rsid w:val="00A959A7"/>
     <w:rsid w:val="00B8549E"/>
     <w:rsid w:val="00BD7F74"/>
+    <w:rsid w:val="00C40180"/>
     <w:rsid w:val="00C665D0"/>
     <w:rsid w:val="00D65B64"/>
     <w:rsid w:val="00D66CBE"/>
@@ -20019,6 +20021,7 @@
     <w:rsid w:val="00E04A47"/>
     <w:rsid w:val="00EA506B"/>
     <w:rsid w:val="00ED198B"/>
+    <w:rsid w:val="00FC68E1"/>
   </w:rsids>
   <m:mathPr>
     <m:mathFont m:val="Cambria Math"/>
@@ -20467,7 +20470,7 @@
     <w:basedOn w:val="a0"/>
     <w:uiPriority w:val="99"/>
     <w:semiHidden/>
-    <w:rsid w:val="00BD7F74"/>
+    <w:rsid w:val="00364E37"/>
     <w:rPr>
       <w:color w:val="808080"/>
     </w:rPr>

</xml_diff>